<commit_message>
fichier texte pour les commandes
</commit_message>
<xml_diff>
--- a/6216948_ProjetFinal/Projet Final.docx
+++ b/6216948_ProjetFinal/Projet Final.docx
@@ -24,6 +24,8 @@
         </w:rPr>
         <w:t xml:space="preserve"> </w:t>
       </w:r>
+      <w:proofErr w:type="spellStart"/>
+      <w:proofErr w:type="gramStart"/>
       <w:r>
         <w:rPr>
           <w:b/>
@@ -31,12 +33,21 @@
         </w:rPr>
         <w:t>ProjetFinal</w:t>
       </w:r>
-      <w:r>
-        <w:rPr>
-          <w:b/>
-          <w:bCs/>
-        </w:rPr>
-        <w:t xml:space="preserve">  où XXXXXXX est votre matricule.</w:t>
+      <w:proofErr w:type="spellEnd"/>
+      <w:r>
+        <w:rPr>
+          <w:b/>
+          <w:bCs/>
+        </w:rPr>
+        <w:t xml:space="preserve">  où</w:t>
+      </w:r>
+      <w:proofErr w:type="gramEnd"/>
+      <w:r>
+        <w:rPr>
+          <w:b/>
+          <w:bCs/>
+        </w:rPr>
+        <w:t xml:space="preserve"> XXXXXXX est votre matricule.</w:t>
       </w:r>
     </w:p>
     <w:p>
@@ -139,7 +150,23 @@
         <w:spacing w:line="360" w:lineRule="auto"/>
       </w:pPr>
       <w:r>
-        <w:t>Avec les migrations sql faites à partir de Evolve pour créer la BD, les tables, insérer les données.</w:t>
+        <w:t xml:space="preserve">Avec les migrations </w:t>
+      </w:r>
+      <w:proofErr w:type="spellStart"/>
+      <w:r>
+        <w:t>sql</w:t>
+      </w:r>
+      <w:proofErr w:type="spellEnd"/>
+      <w:r>
+        <w:t xml:space="preserve"> faites à partir de </w:t>
+      </w:r>
+      <w:proofErr w:type="spellStart"/>
+      <w:r>
+        <w:t>Evolve</w:t>
+      </w:r>
+      <w:proofErr w:type="spellEnd"/>
+      <w:r>
+        <w:t xml:space="preserve"> pour créer la BD, les tables, insérer les données.</w:t>
       </w:r>
     </w:p>
     <w:p>
@@ -225,9 +252,57 @@
           <w:b/>
           <w:bCs/>
         </w:rPr>
-        <w:t xml:space="preserve">Vous utiliserez GitHub pour sauvegarder les progrès de votre projet. Lorsque le projet atteint une migration sql, donnez le nom FCT_Migration_VX.X__.... à votre commit. Comme cela je pourrai facilement voir l’accomplissement des migrations. N’oubliez pas de me donner accès à votre GitHub à </w:t>
-      </w:r>
-      <w:hyperlink r:id="rId5" w:history="1">
+        <w:t xml:space="preserve">Vous utiliserez GitHub pour sauvegarder les progrès de votre projet. Lorsque le projet atteint une migration </w:t>
+      </w:r>
+      <w:proofErr w:type="spellStart"/>
+      <w:r>
+        <w:rPr>
+          <w:b/>
+          <w:bCs/>
+        </w:rPr>
+        <w:t>sql</w:t>
+      </w:r>
+      <w:proofErr w:type="spellEnd"/>
+      <w:r>
+        <w:rPr>
+          <w:b/>
+          <w:bCs/>
+        </w:rPr>
+        <w:t xml:space="preserve">, donnez le nom </w:t>
+      </w:r>
+      <w:proofErr w:type="spellStart"/>
+      <w:r>
+        <w:rPr>
+          <w:b/>
+          <w:bCs/>
+        </w:rPr>
+        <w:t>FCT_Migration_VX.X</w:t>
+      </w:r>
+      <w:proofErr w:type="spellEnd"/>
+      <w:r>
+        <w:rPr>
+          <w:b/>
+          <w:bCs/>
+        </w:rPr>
+        <w:t xml:space="preserve">__.... </w:t>
+      </w:r>
+      <w:proofErr w:type="gramStart"/>
+      <w:r>
+        <w:rPr>
+          <w:b/>
+          <w:bCs/>
+        </w:rPr>
+        <w:t>à</w:t>
+      </w:r>
+      <w:proofErr w:type="gramEnd"/>
+      <w:r>
+        <w:rPr>
+          <w:b/>
+          <w:bCs/>
+        </w:rPr>
+        <w:t xml:space="preserve"> votre commit. Comme cela je pourrai facilement voir l’accomplissement des migrations. N’oubliez pas de me donner accès à votre GitHub à </w:t>
+      </w:r>
+      <w:hyperlink r:id="rId8" w:history="1">
         <w:r>
           <w:rPr>
             <w:rStyle w:val="Lienhypertexte"/>
@@ -277,6 +352,7 @@
           <w:b/>
           <w:bCs/>
         </w:rPr>
+        <w:lastRenderedPageBreak/>
         <w:t>Explications détaillées :</w:t>
       </w:r>
     </w:p>
@@ -305,7 +381,15 @@
         <w:ind w:left="0" w:firstLine="0"/>
       </w:pPr>
       <w:r>
-        <w:t>Créez un fichier .txt qui contiendra votre commande evolve pour les migrations et votre commande pour forcer la génération des modèles et du data.</w:t>
+        <w:t xml:space="preserve">Créez un fichier .txt qui contiendra votre commande </w:t>
+      </w:r>
+      <w:proofErr w:type="spellStart"/>
+      <w:r>
+        <w:t>evolve</w:t>
+      </w:r>
+      <w:proofErr w:type="spellEnd"/>
+      <w:r>
+        <w:t xml:space="preserve"> pour les migrations et votre commande pour forcer la génération des modèles et du data.</w:t>
       </w:r>
     </w:p>
     <w:p>
@@ -329,14 +413,26 @@
         <w:rPr>
           <w:b/>
           <w:bCs/>
-        </w:rPr>
-      </w:pPr>
-      <w:r>
-        <w:rPr>
-          <w:b/>
-          <w:bCs/>
-        </w:rPr>
-        <w:t>InitialCreate.sql   qui crée la BD</w:t>
+          <w:highlight w:val="green"/>
+        </w:rPr>
+      </w:pPr>
+      <w:proofErr w:type="spellStart"/>
+      <w:r>
+        <w:rPr>
+          <w:b/>
+          <w:bCs/>
+          <w:highlight w:val="green"/>
+        </w:rPr>
+        <w:t>InitialCreate.sql</w:t>
+      </w:r>
+      <w:proofErr w:type="spellEnd"/>
+      <w:r>
+        <w:rPr>
+          <w:b/>
+          <w:bCs/>
+          <w:highlight w:val="green"/>
+        </w:rPr>
+        <w:t xml:space="preserve">   qui crée la BD</w:t>
       </w:r>
     </w:p>
     <w:p>
@@ -346,12 +442,14 @@
         <w:rPr>
           <w:b/>
           <w:bCs/>
-        </w:rPr>
-      </w:pPr>
-      <w:r>
-        <w:rPr>
-          <w:b/>
-          <w:bCs/>
+          <w:highlight w:val="green"/>
+        </w:rPr>
+      </w:pPr>
+      <w:r>
+        <w:rPr>
+          <w:b/>
+          <w:bCs/>
+          <w:highlight w:val="green"/>
         </w:rPr>
         <w:t>V1_0__</w:t>
       </w:r>
@@ -359,6 +457,7 @@
         <w:rPr>
           <w:b/>
           <w:bCs/>
+          <w:highlight w:val="green"/>
         </w:rPr>
         <w:t>CreationTable</w:t>
       </w:r>
@@ -366,6 +465,7 @@
         <w:rPr>
           <w:b/>
           <w:bCs/>
+          <w:highlight w:val="green"/>
         </w:rPr>
         <w:t>s</w:t>
       </w:r>
@@ -374,12 +474,21 @@
       <w:pPr>
         <w:spacing w:line="360" w:lineRule="auto"/>
         <w:ind w:left="708"/>
-      </w:pPr>
-      <w:r>
+        <w:rPr>
+          <w:highlight w:val="green"/>
+        </w:rPr>
+      </w:pPr>
+      <w:r>
+        <w:rPr>
+          <w:highlight w:val="green"/>
+        </w:rPr>
         <w:tab/>
         <w:t xml:space="preserve">Création des tables </w:t>
       </w:r>
       <w:r>
+        <w:rPr>
+          <w:highlight w:val="green"/>
+        </w:rPr>
         <w:t>avec les contraintes</w:t>
       </w:r>
     </w:p>
@@ -390,12 +499,55 @@
         <w:rPr>
           <w:b/>
           <w:bCs/>
-        </w:rPr>
-      </w:pPr>
-      <w:r>
-        <w:rPr>
-          <w:b/>
-          <w:bCs/>
+          <w:highlight w:val="green"/>
+        </w:rPr>
+      </w:pPr>
+      <w:r>
+        <w:rPr>
+          <w:b/>
+          <w:bCs/>
+          <w:highlight w:val="green"/>
+        </w:rPr>
+        <w:t>V1_1__Insertion des données</w:t>
+      </w:r>
+    </w:p>
+    <w:p>
+      <w:pPr>
+        <w:spacing w:line="360" w:lineRule="auto"/>
+        <w:ind w:left="708"/>
+        <w:rPr>
+          <w:highlight w:val="green"/>
+        </w:rPr>
+      </w:pPr>
+      <w:r>
+        <w:rPr>
+          <w:highlight w:val="green"/>
+        </w:rPr>
+        <w:tab/>
+        <w:t>Insertion des données</w:t>
+      </w:r>
+      <w:r>
+        <w:rPr>
+          <w:highlight w:val="green"/>
+        </w:rPr>
+        <w:t>. Si vous avez plus de données que demandées, vous devrez possiblement faire plusieurs fichiers d’insertion. Appelez-les V1_1_1__Insertion1, V1_1_2__Insertion2, etc.</w:t>
+      </w:r>
+    </w:p>
+    <w:p>
+      <w:pPr>
+        <w:spacing w:line="360" w:lineRule="auto"/>
+        <w:ind w:left="708"/>
+        <w:rPr>
+          <w:b/>
+          <w:bCs/>
+          <w:highlight w:val="green"/>
+        </w:rPr>
+      </w:pPr>
+      <w:r>
+        <w:rPr>
+          <w:b/>
+          <w:bCs/>
+          <w:highlight w:val="green"/>
         </w:rPr>
         <w:t>V1_</w:t>
       </w:r>
@@ -403,13 +555,15 @@
         <w:rPr>
           <w:b/>
           <w:bCs/>
-        </w:rPr>
-        <w:t>1</w:t>
-      </w:r>
-      <w:r>
-        <w:rPr>
-          <w:b/>
-          <w:bCs/>
+          <w:highlight w:val="green"/>
+        </w:rPr>
+        <w:t>2</w:t>
+      </w:r>
+      <w:r>
+        <w:rPr>
+          <w:b/>
+          <w:bCs/>
+          <w:highlight w:val="green"/>
         </w:rPr>
         <w:t>__</w:t>
       </w:r>
@@ -417,242 +571,240 @@
         <w:rPr>
           <w:b/>
           <w:bCs/>
-        </w:rPr>
-        <w:t>Insertion des données</w:t>
+          <w:highlight w:val="green"/>
+        </w:rPr>
+        <w:t>CreationVue</w:t>
+      </w:r>
+    </w:p>
+    <w:p>
+      <w:pPr>
+        <w:spacing w:line="360" w:lineRule="auto"/>
+        <w:ind w:left="708" w:firstLine="708"/>
+        <w:rPr>
+          <w:highlight w:val="green"/>
+        </w:rPr>
+      </w:pPr>
+      <w:r>
+        <w:rPr>
+          <w:highlight w:val="green"/>
+        </w:rPr>
+        <w:t>Cr</w:t>
+      </w:r>
+      <w:r>
+        <w:rPr>
+          <w:highlight w:val="green"/>
+        </w:rPr>
+        <w:t>é</w:t>
+      </w:r>
+      <w:r>
+        <w:rPr>
+          <w:highlight w:val="green"/>
+        </w:rPr>
+        <w:t xml:space="preserve">ation d’une vue </w:t>
+      </w:r>
+      <w:r>
+        <w:rPr>
+          <w:highlight w:val="green"/>
+        </w:rPr>
+        <w:t>complexe. Modifications dans le projet pour afficher le résultat de la vue.</w:t>
       </w:r>
     </w:p>
     <w:p>
       <w:pPr>
         <w:spacing w:line="360" w:lineRule="auto"/>
         <w:ind w:left="708"/>
+        <w:rPr>
+          <w:b/>
+          <w:bCs/>
+          <w:highlight w:val="green"/>
+        </w:rPr>
+      </w:pPr>
+      <w:r>
+        <w:rPr>
+          <w:b/>
+          <w:bCs/>
+          <w:highlight w:val="green"/>
+        </w:rPr>
+        <w:t>V1_</w:t>
+      </w:r>
+      <w:r>
+        <w:rPr>
+          <w:b/>
+          <w:bCs/>
+          <w:highlight w:val="green"/>
+        </w:rPr>
+        <w:t>3</w:t>
+      </w:r>
+      <w:r>
+        <w:rPr>
+          <w:b/>
+          <w:bCs/>
+          <w:highlight w:val="green"/>
+        </w:rPr>
+        <w:t>__</w:t>
+      </w:r>
+      <w:r>
+        <w:rPr>
+          <w:b/>
+          <w:bCs/>
+          <w:highlight w:val="green"/>
+        </w:rPr>
+        <w:t>ChiffrementDe…</w:t>
+      </w:r>
+    </w:p>
+    <w:p>
+      <w:pPr>
+        <w:spacing w:line="360" w:lineRule="auto"/>
+        <w:ind w:left="708" w:firstLine="708"/>
+      </w:pPr>
+      <w:r>
+        <w:rPr>
+          <w:highlight w:val="green"/>
+        </w:rPr>
+        <w:t>Création d’une procédure stockée et autre, pour le c</w:t>
+      </w:r>
+      <w:r>
+        <w:rPr>
+          <w:highlight w:val="green"/>
+        </w:rPr>
+        <w:t>hiffrement</w:t>
+      </w:r>
+      <w:r>
+        <w:rPr>
+          <w:highlight w:val="green"/>
+        </w:rPr>
+        <w:t>/d</w:t>
+      </w:r>
+      <w:r>
+        <w:rPr>
+          <w:highlight w:val="green"/>
+        </w:rPr>
+        <w:t>échiffrement d’une donnée sensible</w:t>
+      </w:r>
+      <w:r>
+        <w:rPr>
+          <w:highlight w:val="green"/>
+        </w:rPr>
+        <w:t>.</w:t>
+      </w:r>
+      <w:r>
+        <w:t xml:space="preserve"> </w:t>
+      </w:r>
+      <w:r>
+        <w:rPr>
+          <w:highlight w:val="red"/>
+        </w:rPr>
+        <w:t>Modifications dans le projet pour afficher cette donnée sensible.</w:t>
+      </w:r>
+    </w:p>
+    <w:p>
+      <w:pPr>
+        <w:pStyle w:val="Paragraphedeliste"/>
+        <w:spacing w:line="360" w:lineRule="auto"/>
+        <w:rPr>
+          <w:b/>
+          <w:bCs/>
+        </w:rPr>
+      </w:pPr>
+      <w:r>
+        <w:rPr>
+          <w:b/>
+          <w:bCs/>
+        </w:rPr>
+        <w:t>V1_4__ProcedureStockee</w:t>
+      </w:r>
+      <w:r>
+        <w:rPr>
+          <w:b/>
+          <w:bCs/>
+        </w:rPr>
+        <w:t>MasterDetail</w:t>
+      </w:r>
+    </w:p>
+    <w:p>
+      <w:pPr>
+        <w:pStyle w:val="Paragraphedeliste"/>
+        <w:spacing w:line="360" w:lineRule="auto"/>
+        <w:ind w:firstLine="696"/>
+      </w:pPr>
+      <w:r>
+        <w:t xml:space="preserve">Création d’une procédure stockée </w:t>
+      </w:r>
+      <w:r>
+        <w:t xml:space="preserve">retournant des valeurs, </w:t>
+      </w:r>
+      <w:r>
+        <w:t>avec paramètre</w:t>
+      </w:r>
+      <w:r>
+        <w:t>s</w:t>
+      </w:r>
+      <w:r>
+        <w:t xml:space="preserve">. Modifications dans le projet pour avoir une vue EF dans laquelle on pourra entrer des </w:t>
+      </w:r>
+      <w:proofErr w:type="gramStart"/>
+      <w:r>
+        <w:t>données</w:t>
+      </w:r>
+      <w:proofErr w:type="gramEnd"/>
+      <w:r>
+        <w:t xml:space="preserve"> </w:t>
+      </w:r>
+      <w:r>
+        <w:t xml:space="preserve">(Master) </w:t>
+      </w:r>
+      <w:r>
+        <w:t xml:space="preserve">qui seront ensuite utilisées pour appeler la procédure stockée et </w:t>
+      </w:r>
+      <w:r>
+        <w:t xml:space="preserve">afficher le résultat </w:t>
+      </w:r>
+      <w:r>
+        <w:t>(Détail)</w:t>
+      </w:r>
+      <w:r>
+        <w:t xml:space="preserve">. </w:t>
+      </w:r>
+    </w:p>
+    <w:p>
+      <w:pPr>
+        <w:spacing w:line="360" w:lineRule="auto"/>
+        <w:rPr>
+          <w:b/>
+          <w:bCs/>
+        </w:rPr>
       </w:pPr>
       <w:r>
         <w:tab/>
       </w:r>
       <w:r>
-        <w:t>Insertion</w:t>
-      </w:r>
-      <w:r>
-        <w:t xml:space="preserve"> des données</w:t>
-      </w:r>
-      <w:r>
-        <w:t>. Si vous avez plus de données que demandées, vous devrez possiblement faire plusieurs fichiers d’insertion. Appelez-les V1_1_1__Insertion1, V1_1_2__Insertion2, etc.</w:t>
-      </w:r>
-    </w:p>
-    <w:p>
-      <w:pPr>
-        <w:spacing w:line="360" w:lineRule="auto"/>
-        <w:ind w:left="708"/>
-        <w:rPr>
-          <w:b/>
-          <w:bCs/>
-        </w:rPr>
-      </w:pPr>
-      <w:r>
-        <w:rPr>
-          <w:b/>
-          <w:bCs/>
-        </w:rPr>
-        <w:t>V1_</w:t>
-      </w:r>
-      <w:r>
-        <w:rPr>
-          <w:b/>
-          <w:bCs/>
-        </w:rPr>
-        <w:t>2</w:t>
-      </w:r>
-      <w:r>
-        <w:rPr>
-          <w:b/>
-          <w:bCs/>
-        </w:rPr>
-        <w:t>__</w:t>
-      </w:r>
-      <w:r>
-        <w:rPr>
-          <w:b/>
-          <w:bCs/>
-        </w:rPr>
-        <w:t>CreationVue</w:t>
-      </w:r>
-    </w:p>
-    <w:p>
-      <w:pPr>
-        <w:spacing w:line="360" w:lineRule="auto"/>
-        <w:ind w:left="708" w:firstLine="708"/>
-      </w:pPr>
-      <w:r>
-        <w:t>Cr</w:t>
-      </w:r>
-      <w:r>
-        <w:t>é</w:t>
-      </w:r>
-      <w:r>
-        <w:t xml:space="preserve">ation d’une vue </w:t>
-      </w:r>
-      <w:r>
-        <w:t>complexe. Modifications dans le projet pour afficher le résultat de la vue.</w:t>
-      </w:r>
-    </w:p>
-    <w:p>
-      <w:pPr>
-        <w:spacing w:line="360" w:lineRule="auto"/>
-        <w:ind w:left="708"/>
-        <w:rPr>
-          <w:b/>
-          <w:bCs/>
-        </w:rPr>
-      </w:pPr>
-      <w:r>
-        <w:rPr>
-          <w:b/>
-          <w:bCs/>
-        </w:rPr>
+        <w:rPr>
+          <w:b/>
+          <w:bCs/>
+        </w:rPr>
+        <w:t>V1_5__TraitementDesImages</w:t>
+      </w:r>
+    </w:p>
+    <w:p>
+      <w:pPr>
+        <w:pStyle w:val="Paragraphedeliste"/>
+        <w:spacing w:line="360" w:lineRule="auto"/>
+        <w:ind w:firstLine="696"/>
+      </w:pPr>
+      <w:r>
         <w:lastRenderedPageBreak/>
-        <w:t>V1_</w:t>
-      </w:r>
-      <w:r>
-        <w:rPr>
-          <w:b/>
-          <w:bCs/>
-        </w:rPr>
-        <w:t>3</w:t>
-      </w:r>
-      <w:r>
-        <w:rPr>
-          <w:b/>
-          <w:bCs/>
-        </w:rPr>
-        <w:t>__</w:t>
-      </w:r>
-      <w:r>
-        <w:rPr>
-          <w:b/>
-          <w:bCs/>
-        </w:rPr>
-        <w:t>ChiffrementDe…</w:t>
-      </w:r>
-    </w:p>
-    <w:p>
-      <w:pPr>
-        <w:spacing w:line="360" w:lineRule="auto"/>
-        <w:ind w:left="708" w:firstLine="708"/>
-      </w:pPr>
-      <w:r>
-        <w:t>Création d’une procédure stockée et autre, pour le c</w:t>
-      </w:r>
-      <w:r>
-        <w:t>hiffrement</w:t>
-      </w:r>
-      <w:r>
-        <w:t>/d</w:t>
-      </w:r>
-      <w:r>
-        <w:t>échiffrement d’une donnée sensible</w:t>
-      </w:r>
-      <w:r>
-        <w:t>. Modifications dans le projet pour afficher cette donnée sensible.</w:t>
-      </w:r>
-    </w:p>
-    <w:p>
-      <w:pPr>
-        <w:pStyle w:val="Paragraphedeliste"/>
-        <w:spacing w:line="360" w:lineRule="auto"/>
-        <w:rPr>
-          <w:b/>
-          <w:bCs/>
-        </w:rPr>
-      </w:pPr>
-      <w:r>
-        <w:rPr>
-          <w:b/>
-          <w:bCs/>
-        </w:rPr>
-        <w:t>V1_4__</w:t>
-      </w:r>
-      <w:r>
-        <w:rPr>
-          <w:b/>
-          <w:bCs/>
-        </w:rPr>
-        <w:t>ProcedureStockee</w:t>
-      </w:r>
-      <w:r>
-        <w:rPr>
-          <w:b/>
-          <w:bCs/>
-        </w:rPr>
-        <w:t>MasterDetail</w:t>
-      </w:r>
-    </w:p>
-    <w:p>
-      <w:pPr>
-        <w:pStyle w:val="Paragraphedeliste"/>
-        <w:spacing w:line="360" w:lineRule="auto"/>
-        <w:ind w:firstLine="696"/>
-      </w:pPr>
-      <w:r>
-        <w:t xml:space="preserve">Création d’une procédure stockée </w:t>
-      </w:r>
-      <w:r>
-        <w:t xml:space="preserve">retournant des valeurs, </w:t>
-      </w:r>
-      <w:r>
-        <w:t>avec paramètre</w:t>
-      </w:r>
-      <w:r>
-        <w:t>s</w:t>
-      </w:r>
-      <w:r>
-        <w:t xml:space="preserve">. Modifications dans le projet pour avoir une vue EF dans laquelle on pourra entrer des données </w:t>
-      </w:r>
-      <w:r>
-        <w:t xml:space="preserve">(Master) </w:t>
-      </w:r>
-      <w:r>
-        <w:t xml:space="preserve">qui seront ensuite utilisées pour appeler la procédure stockée et </w:t>
-      </w:r>
-      <w:r>
-        <w:t xml:space="preserve">afficher le résultat </w:t>
-      </w:r>
-      <w:r>
-        <w:t>(Détail)</w:t>
-      </w:r>
-      <w:r>
-        <w:t xml:space="preserve">. </w:t>
-      </w:r>
-    </w:p>
-    <w:p>
-      <w:pPr>
-        <w:spacing w:line="360" w:lineRule="auto"/>
-        <w:rPr>
-          <w:b/>
-          <w:bCs/>
-        </w:rPr>
-      </w:pPr>
-      <w:r>
-        <w:tab/>
-      </w:r>
-      <w:r>
-        <w:rPr>
-          <w:b/>
-          <w:bCs/>
-        </w:rPr>
-        <w:t>V1_5__TraitementDesImages</w:t>
-      </w:r>
-    </w:p>
-    <w:p>
-      <w:pPr>
-        <w:pStyle w:val="Paragraphedeliste"/>
-        <w:spacing w:line="360" w:lineRule="auto"/>
-        <w:ind w:firstLine="696"/>
-      </w:pPr>
-      <w:r>
         <w:t>Il y aura une migration qui sera le traitement des images, tel que vu dans le cours.</w:t>
       </w:r>
       <w:r>
-        <w:t xml:space="preserve"> Modifications dans le projet pour avoir l’upload de l’image et l’affichage de l’image quelque part.</w:t>
+        <w:t xml:space="preserve"> Modifications dans le projet pour avoir l’</w:t>
+      </w:r>
+      <w:proofErr w:type="spellStart"/>
+      <w:r>
+        <w:t>upload</w:t>
+      </w:r>
+      <w:proofErr w:type="spellEnd"/>
+      <w:r>
+        <w:t xml:space="preserve"> de l’image et l’affichage de l’image quelque part.</w:t>
       </w:r>
     </w:p>
     <w:p>
@@ -741,6 +893,7 @@
           <w:bCs/>
           <w:u w:val="single"/>
         </w:rPr>
+        <w:lastRenderedPageBreak/>
         <w:t>Grille de correction</w:t>
       </w:r>
       <w:r>
@@ -961,12 +1114,21 @@
             <w:pPr>
               <w:spacing w:line="360" w:lineRule="auto"/>
             </w:pPr>
-            <w:r>
-              <w:rPr>
-                <w:b/>
-                <w:bCs/>
-              </w:rPr>
-              <w:t xml:space="preserve">InitialCreate.sql   </w:t>
+            <w:proofErr w:type="spellStart"/>
+            <w:r>
+              <w:rPr>
+                <w:b/>
+                <w:bCs/>
+              </w:rPr>
+              <w:t>InitialCreate.sql</w:t>
+            </w:r>
+            <w:proofErr w:type="spellEnd"/>
+            <w:r>
+              <w:rPr>
+                <w:b/>
+                <w:bCs/>
+              </w:rPr>
+              <w:t xml:space="preserve">   </w:t>
             </w:r>
           </w:p>
         </w:tc>
@@ -979,7 +1141,31 @@
               <w:spacing w:line="360" w:lineRule="auto"/>
             </w:pPr>
             <w:r>
-              <w:t>Création avec le Filestream. Ajoutez votre matricule après FG_Images  comme cela j’aurai des fichiers différents sur C:\EspaceLabo</w:t>
+              <w:t xml:space="preserve">Création avec le </w:t>
+            </w:r>
+            <w:proofErr w:type="spellStart"/>
+            <w:r>
+              <w:t>Filestream</w:t>
+            </w:r>
+            <w:proofErr w:type="spellEnd"/>
+            <w:r>
+              <w:t xml:space="preserve">. Ajoutez votre matricule après </w:t>
+            </w:r>
+            <w:proofErr w:type="spellStart"/>
+            <w:r>
+              <w:t>FG_</w:t>
+            </w:r>
+            <w:proofErr w:type="gramStart"/>
+            <w:r>
+              <w:t>Images</w:t>
+            </w:r>
+            <w:proofErr w:type="spellEnd"/>
+            <w:r>
+              <w:t xml:space="preserve">  comme</w:t>
+            </w:r>
+            <w:proofErr w:type="gramEnd"/>
+            <w:r>
+              <w:t xml:space="preserve"> cela j’aurai des fichiers différents sur C:\EspaceLabo</w:t>
             </w:r>
           </w:p>
         </w:tc>
@@ -1249,6 +1435,7 @@
                 <w:b/>
                 <w:bCs/>
               </w:rPr>
+              <w:lastRenderedPageBreak/>
               <w:t>V1_5__TraitementDesImages</w:t>
             </w:r>
           </w:p>
@@ -1359,7 +1546,23 @@
                 <w:b/>
                 <w:bCs/>
               </w:rPr>
-              <w:t xml:space="preserve">Avec les données de tests (images, etc) </w:t>
+              <w:t xml:space="preserve">Avec les données de tests (images, </w:t>
+            </w:r>
+            <w:proofErr w:type="spellStart"/>
+            <w:r>
+              <w:rPr>
+                <w:b/>
+                <w:bCs/>
+              </w:rPr>
+              <w:t>etc</w:t>
+            </w:r>
+            <w:proofErr w:type="spellEnd"/>
+            <w:r>
+              <w:rPr>
+                <w:b/>
+                <w:bCs/>
+              </w:rPr>
+              <w:t xml:space="preserve">) </w:t>
             </w:r>
             <w:r>
               <w:rPr>
@@ -2510,6 +2713,21 @@
 </file>
 
 <file path=customXml/item1.xml><?xml version="1.0" encoding="utf-8"?>
+<p:properties xmlns:p="http://schemas.microsoft.com/office/2006/metadata/properties" xmlns:xsi="http://www.w3.org/2001/XMLSchema-instance" xmlns:pc="http://schemas.microsoft.com/office/infopath/2007/PartnerControls">
+  <documentManagement/>
+</p:properties>
+</file>
+
+<file path=customXml/item2.xml><?xml version="1.0" encoding="utf-8"?>
+<?mso-contentType ?>
+<FormTemplates xmlns="http://schemas.microsoft.com/sharepoint/v3/contenttype/forms">
+  <Display>DocumentLibraryForm</Display>
+  <Edit>DocumentLibraryForm</Edit>
+  <New>DocumentLibraryForm</New>
+</FormTemplates>
+</file>
+
+<file path=customXml/item3.xml><?xml version="1.0" encoding="utf-8"?>
 <ct:contentTypeSchema xmlns:ct="http://schemas.microsoft.com/office/2006/metadata/contentType" xmlns:ma="http://schemas.microsoft.com/office/2006/metadata/properties/metaAttributes" ct:_="" ma:_="" ma:contentTypeName="Document" ma:contentTypeID="0x01010007D285FBA0144A4288930CB0C3684606" ma:contentTypeVersion="3" ma:contentTypeDescription="Crée un document." ma:contentTypeScope="" ma:versionID="b68989b41d987ee91e22fb7dde0158c5">
   <xsd:schema xmlns:xsd="http://www.w3.org/2001/XMLSchema" xmlns:xs="http://www.w3.org/2001/XMLSchema" xmlns:p="http://schemas.microsoft.com/office/2006/metadata/properties" xmlns:ns2="7e72a7e1-36e2-429b-a76e-d942109bf129" targetNamespace="http://schemas.microsoft.com/office/2006/metadata/properties" ma:root="true" ma:fieldsID="c5676035e6b18df05f4bba34a1f8ddcf" ns2:_="">
     <xsd:import namespace="7e72a7e1-36e2-429b-a76e-d942109bf129"/>
@@ -2647,29 +2865,37 @@
 </ct:contentTypeSchema>
 </file>
 
-<file path=customXml/item2.xml><?xml version="1.0" encoding="utf-8"?>
-<?mso-contentType ?>
-<FormTemplates xmlns="http://schemas.microsoft.com/sharepoint/v3/contenttype/forms">
-  <Display>DocumentLibraryForm</Display>
-  <Edit>DocumentLibraryForm</Edit>
-  <New>DocumentLibraryForm</New>
-</FormTemplates>
-</file>
-
-<file path=customXml/item3.xml><?xml version="1.0" encoding="utf-8"?>
-<p:properties xmlns:p="http://schemas.microsoft.com/office/2006/metadata/properties" xmlns:xsi="http://www.w3.org/2001/XMLSchema-instance" xmlns:pc="http://schemas.microsoft.com/office/infopath/2007/PartnerControls">
-  <documentManagement/>
-</p:properties>
-</file>
-
 <file path=customXml/itemProps1.xml><?xml version="1.0" encoding="utf-8"?>
-<ds:datastoreItem xmlns:ds="http://schemas.openxmlformats.org/officeDocument/2006/customXml" ds:itemID="{12A118C1-44F8-4DF8-A9B1-2ECE4A02FA4F}"/>
+<ds:datastoreItem xmlns:ds="http://schemas.openxmlformats.org/officeDocument/2006/customXml" ds:itemID="{0CBC1761-4A2B-4B6C-80CC-C13620B5872C}">
+  <ds:schemaRefs>
+    <ds:schemaRef ds:uri="http://schemas.microsoft.com/office/2006/metadata/properties"/>
+    <ds:schemaRef ds:uri="http://schemas.microsoft.com/office/infopath/2007/PartnerControls"/>
+  </ds:schemaRefs>
+</ds:datastoreItem>
 </file>
 
 <file path=customXml/itemProps2.xml><?xml version="1.0" encoding="utf-8"?>
-<ds:datastoreItem xmlns:ds="http://schemas.openxmlformats.org/officeDocument/2006/customXml" ds:itemID="{3C709C42-6BED-4233-9E5A-EA67FEE06481}"/>
+<ds:datastoreItem xmlns:ds="http://schemas.openxmlformats.org/officeDocument/2006/customXml" ds:itemID="{3C709C42-6BED-4233-9E5A-EA67FEE06481}">
+  <ds:schemaRefs>
+    <ds:schemaRef ds:uri="http://schemas.microsoft.com/sharepoint/v3/contenttype/forms"/>
+  </ds:schemaRefs>
+</ds:datastoreItem>
 </file>
 
 <file path=customXml/itemProps3.xml><?xml version="1.0" encoding="utf-8"?>
-<ds:datastoreItem xmlns:ds="http://schemas.openxmlformats.org/officeDocument/2006/customXml" ds:itemID="{0CBC1761-4A2B-4B6C-80CC-C13620B5872C}"/>
+<ds:datastoreItem xmlns:ds="http://schemas.openxmlformats.org/officeDocument/2006/customXml" ds:itemID="{12A118C1-44F8-4DF8-A9B1-2ECE4A02FA4F}">
+  <ds:schemaRefs>
+    <ds:schemaRef ds:uri="http://schemas.microsoft.com/office/2006/metadata/contentType"/>
+    <ds:schemaRef ds:uri="http://schemas.microsoft.com/office/2006/metadata/properties/metaAttributes"/>
+    <ds:schemaRef ds:uri="http://www.w3.org/2001/XMLSchema"/>
+    <ds:schemaRef ds:uri="http://schemas.microsoft.com/office/2006/metadata/properties"/>
+    <ds:schemaRef ds:uri="7e72a7e1-36e2-429b-a76e-d942109bf129"/>
+    <ds:schemaRef ds:uri="http://schemas.microsoft.com/office/2006/documentManagement/types"/>
+    <ds:schemaRef ds:uri="http://schemas.microsoft.com/office/infopath/2007/PartnerControls"/>
+    <ds:schemaRef ds:uri="http://schemas.openxmlformats.org/package/2006/metadata/core-properties"/>
+    <ds:schemaRef ds:uri="http://purl.org/dc/elements/1.1/"/>
+    <ds:schemaRef ds:uri="http://purl.org/dc/terms/"/>
+    <ds:schemaRef ds:uri="http://schemas.microsoft.com/internal/obd"/>
+  </ds:schemaRefs>
+</ds:datastoreItem>
 </file>
</xml_diff>